<commit_message>
#6 Turning point All is set wrapping up today 22/01/2024
</commit_message>
<xml_diff>
--- a/server/documents/tempFile.docx
+++ b/server/documents/tempFile.docx
@@ -1,37 +1,18 @@
 
 <file path=word/document.xml><?xml version="1.0" encoding="utf-8"?>
-<w:document xmlns:wpc="http://schemas.microsoft.com/office/word/2010/wordprocessingCanvas" xmlns:cx="http://schemas.microsoft.com/office/drawing/2014/chartex" xmlns:cx1="http://schemas.microsoft.com/office/drawing/2015/9/8/chartex" xmlns:cx2="http://schemas.microsoft.com/office/drawing/2015/10/21/chartex" xmlns:cx3="http://schemas.microsoft.com/office/drawing/2016/5/9/chartex" xmlns:cx4="http://schemas.microsoft.com/office/drawing/2016/5/10/chartex" xmlns:cx5="http://schemas.microsoft.com/office/drawing/2016/5/11/chartex" xmlns:cx6="http://schemas.microsoft.com/office/drawing/2016/5/12/chartex" xmlns:cx7="http://schemas.microsoft.com/office/drawing/2016/5/13/chartex" xmlns:cx8="http://schemas.microsoft.com/office/drawing/2016/5/14/chartex" xmlns:mc="http://schemas.openxmlformats.org/markup-compatibility/2006" xmlns:aink="http://schemas.microsoft.com/office/drawing/2016/ink" xmlns:am3d="http://schemas.microsoft.com/office/drawing/2017/model3d" xmlns:o="urn:schemas-microsoft-com:office:office" xmlns:oel="http://schemas.microsoft.com/office/2019/extlst" xmlns:r="http://schemas.openxmlformats.org/officeDocument/2006/relationships" xmlns:m="http://schemas.openxmlformats.org/officeDocument/2006/math" xmlns:v="urn:schemas-microsoft-com:vml" xmlns:wp14="http://schemas.microsoft.com/office/word/2010/wordprocessingDrawing" xmlns:wp="http://schemas.openxmlformats.org/drawingml/2006/wordprocessingDrawing" xmlns:w10="urn:schemas-microsoft-com:office:word" xmlns:w="http://schemas.openxmlformats.org/wordprocessingml/2006/main" xmlns:w14="http://schemas.microsoft.com/office/word/2010/wordml" xmlns:w15="http://schemas.microsoft.com/office/word/2012/wordml" xmlns:w16cex="http://schemas.microsoft.com/office/word/2018/wordml/cex" xmlns:w16cid="http://schemas.microsoft.com/office/word/2016/wordml/cid" xmlns:w16="http://schemas.microsoft.com/office/word/2018/wordml" xmlns:w16du="http://schemas.microsoft.com/office/word/2023/wordml/word16du" xmlns:w16sdtdh="http://schemas.microsoft.com/office/word/2020/wordml/sdtdatahash" xmlns:w16se="http://schemas.microsoft.com/office/word/2015/wordml/symex" xmlns:wpg="http://schemas.microsoft.com/office/word/2010/wordprocessingGroup" xmlns:wpi="http://schemas.microsoft.com/office/word/2010/wordprocessingInk" xmlns:wne="http://schemas.microsoft.com/office/word/2006/wordml" xmlns:wps="http://schemas.microsoft.com/office/word/2010/wordprocessingShape" mc:Ignorable="w14 w15 w16se w16cid w16 w16cex w16sdtdh wp14">
+<w:document xmlns:wpc="http://schemas.microsoft.com/office/word/2010/wordprocessingCanvas" xmlns:cx="http://schemas.microsoft.com/office/drawing/2014/chartex" xmlns:mc="http://schemas.openxmlformats.org/markup-compatibility/2006" xmlns:o="urn:schemas-microsoft-com:office:office" xmlns:r="http://schemas.openxmlformats.org/officeDocument/2006/relationships" xmlns:m="http://schemas.openxmlformats.org/officeDocument/2006/math" xmlns:v="urn:schemas-microsoft-com:vml" xmlns:wp14="http://schemas.microsoft.com/office/word/2010/wordprocessingDrawing" xmlns:wp="http://schemas.openxmlformats.org/drawingml/2006/wordprocessingDrawing" xmlns:w10="urn:schemas-microsoft-com:office:word" xmlns:w="http://schemas.openxmlformats.org/wordprocessingml/2006/main" xmlns:w14="http://schemas.microsoft.com/office/word/2010/wordml" xmlns:w15="http://schemas.microsoft.com/office/word/2012/wordml" xmlns:w16se="http://schemas.microsoft.com/office/word/2015/wordml/symex" xmlns:wpg="http://schemas.microsoft.com/office/word/2010/wordprocessingGroup" xmlns:wpi="http://schemas.microsoft.com/office/word/2010/wordprocessingInk" xmlns:wne="http://schemas.microsoft.com/office/word/2006/wordml" xmlns:wps="http://schemas.microsoft.com/office/word/2010/wordprocessingShape" mc:Ignorable="w14 w15 w16se wp14">
   <w:body>
     <w:p>
       <w:r>
-        <w:t>Jay Ganesh!</w:t>
+        <w:t>Hello, {firstname} {mdname} {sirname}!! You are a programmer!!</w:t>
       </w:r>
+      <w:bookmarkStart w:id="0" w:name="_GoBack"/>
+      <w:bookmarkEnd w:id="0"/>
     </w:p>
-    <w:p>
-      <w:r>
-        <w:t>{name}</w:t>
-      </w:r>
-    </w:p>
-    <w:p>
-      <w:r>
-        <w:t>{age}</w:t>
-      </w:r>
-    </w:p>
-    <w:p>
-      <w:r>
-        <w:t>{hobby}</w:t>
-      </w:r>
-    </w:p>
-    <w:p>
-      <w:r>
-        <w:t>{nick name}</w:t>
-      </w:r>
-    </w:p>
-    <w:p/>
     <w:sectPr>
-      <w:pgSz w:w="12240" w:h="15840"/>
-      <w:pgMar w:top="1440" w:right="1440" w:bottom="1440" w:left="1440" w:header="720" w:footer="720" w:gutter="0"/>
-      <w:cols w:space="720"/>
+      <w:pgSz w:w="11906" w:h="16838"/>
+      <w:pgMar w:top="1440" w:right="1440" w:bottom="1440" w:left="1440" w:header="708" w:footer="708" w:gutter="0"/>
+      <w:cols w:space="708"/>
       <w:docGrid w:linePitch="360"/>
     </w:sectPr>
   </w:body>
@@ -39,16 +20,14 @@
 </file>
 
 <file path=word/styles.xml><?xml version="1.0" encoding="utf-8"?>
-<w:styles xmlns:mc="http://schemas.openxmlformats.org/markup-compatibility/2006" xmlns:r="http://schemas.openxmlformats.org/officeDocument/2006/relationships" xmlns:w="http://schemas.openxmlformats.org/wordprocessingml/2006/main" xmlns:w14="http://schemas.microsoft.com/office/word/2010/wordml" xmlns:w15="http://schemas.microsoft.com/office/word/2012/wordml" xmlns:w16cex="http://schemas.microsoft.com/office/word/2018/wordml/cex" xmlns:w16cid="http://schemas.microsoft.com/office/word/2016/wordml/cid" xmlns:w16="http://schemas.microsoft.com/office/word/2018/wordml" xmlns:w16sdtdh="http://schemas.microsoft.com/office/word/2020/wordml/sdtdatahash" xmlns:w16se="http://schemas.microsoft.com/office/word/2015/wordml/symex" mc:Ignorable="w14 w15 w16se w16cid w16 w16cex w16sdtdh">
+<w:styles xmlns:mc="http://schemas.openxmlformats.org/markup-compatibility/2006" xmlns:r="http://schemas.openxmlformats.org/officeDocument/2006/relationships" xmlns:w="http://schemas.openxmlformats.org/wordprocessingml/2006/main" xmlns:w14="http://schemas.microsoft.com/office/word/2010/wordml" xmlns:w15="http://schemas.microsoft.com/office/word/2012/wordml" xmlns:w16se="http://schemas.microsoft.com/office/word/2015/wordml/symex" mc:Ignorable="w14 w15 w16se">
   <w:docDefaults>
     <w:rPrDefault>
       <w:rPr>
         <w:rFonts w:asciiTheme="minorHAnsi" w:eastAsiaTheme="minorHAnsi" w:hAnsiTheme="minorHAnsi" w:cstheme="minorBidi"/>
-        <w:kern w:val="2"/>
         <w:sz w:val="22"/>
         <w:szCs w:val="22"/>
-        <w:lang w:val="en-US" w:eastAsia="en-US" w:bidi="ar-SA"/>
-        <w14:ligatures w14:val="standardContextual"/>
+        <w:lang w:val="en-IN" w:eastAsia="en-US" w:bidi="ar-SA"/>
       </w:rPr>
     </w:rPrDefault>
     <w:pPrDefault>
@@ -57,7 +36,7 @@
       </w:pPr>
     </w:pPrDefault>
   </w:docDefaults>
-  <w:latentStyles w:defLockedState="0" w:defUIPriority="99" w:defSemiHidden="0" w:defUnhideWhenUsed="0" w:defQFormat="0" w:count="376">
+  <w:latentStyles w:defLockedState="0" w:defUIPriority="99" w:defSemiHidden="0" w:defUnhideWhenUsed="0" w:defQFormat="0" w:count="371">
     <w:lsdException w:name="Normal" w:uiPriority="0" w:qFormat="1"/>
     <w:lsdException w:name="heading 1" w:uiPriority="9" w:qFormat="1"/>
     <w:lsdException w:name="heading 2" w:semiHidden="1" w:uiPriority="9" w:unhideWhenUsed="1" w:qFormat="1"/>
@@ -429,23 +408,10 @@
     <w:lsdException w:name="List Table 5 Dark Accent 6" w:uiPriority="50"/>
     <w:lsdException w:name="List Table 6 Colorful Accent 6" w:uiPriority="51"/>
     <w:lsdException w:name="List Table 7 Colorful Accent 6" w:uiPriority="52"/>
-    <w:lsdException w:name="Mention" w:semiHidden="1" w:unhideWhenUsed="1"/>
-    <w:lsdException w:name="Smart Hyperlink" w:semiHidden="1" w:unhideWhenUsed="1"/>
-    <w:lsdException w:name="Hashtag" w:semiHidden="1" w:unhideWhenUsed="1"/>
-    <w:lsdException w:name="Unresolved Mention" w:semiHidden="1" w:unhideWhenUsed="1"/>
-    <w:lsdException w:name="Smart Link" w:semiHidden="1" w:unhideWhenUsed="1"/>
   </w:latentStyles>
   <w:style w:type="paragraph" w:default="1" w:styleId="Normal">
     <w:name w:val="Normal"/>
     <w:qFormat/>
-    <w:rsid w:val="00A33006"/>
-    <w:pPr>
-      <w:spacing w:line="256" w:lineRule="auto"/>
-    </w:pPr>
-    <w:rPr>
-      <w:rFonts w:eastAsiaTheme="minorEastAsia" w:cs="Times New Roman"/>
-      <w14:ligatures w14:val="none"/>
-    </w:rPr>
   </w:style>
   <w:style w:type="character" w:default="1" w:styleId="DefaultParagraphFont">
     <w:name w:val="Default Paragraph Font"/>
@@ -494,7 +460,7 @@
         <a:srgbClr val="E7E6E6"/>
       </a:lt2>
       <a:accent1>
-        <a:srgbClr val="4472C4"/>
+        <a:srgbClr val="5B9BD5"/>
       </a:accent1>
       <a:accent2>
         <a:srgbClr val="ED7D31"/>
@@ -506,7 +472,7 @@
         <a:srgbClr val="FFC000"/>
       </a:accent4>
       <a:accent5>
-        <a:srgbClr val="5B9BD5"/>
+        <a:srgbClr val="4472C4"/>
       </a:accent5>
       <a:accent6>
         <a:srgbClr val="70AD47"/>
@@ -553,23 +519,6 @@
         <a:font script="Viet" typeface="Times New Roman"/>
         <a:font script="Uigh" typeface="Microsoft Uighur"/>
         <a:font script="Geor" typeface="Sylfaen"/>
-        <a:font script="Armn" typeface="Arial"/>
-        <a:font script="Bugi" typeface="Leelawadee UI"/>
-        <a:font script="Bopo" typeface="Microsoft JhengHei"/>
-        <a:font script="Java" typeface="Javanese Text"/>
-        <a:font script="Lisu" typeface="Segoe UI"/>
-        <a:font script="Mymr" typeface="Myanmar Text"/>
-        <a:font script="Nkoo" typeface="Ebrima"/>
-        <a:font script="Olck" typeface="Nirmala UI"/>
-        <a:font script="Osma" typeface="Ebrima"/>
-        <a:font script="Phag" typeface="Phagspa"/>
-        <a:font script="Syrn" typeface="Estrangelo Edessa"/>
-        <a:font script="Syrj" typeface="Estrangelo Edessa"/>
-        <a:font script="Syre" typeface="Estrangelo Edessa"/>
-        <a:font script="Sora" typeface="Nirmala UI"/>
-        <a:font script="Tale" typeface="Microsoft Tai Le"/>
-        <a:font script="Talu" typeface="Microsoft New Tai Lue"/>
-        <a:font script="Tfng" typeface="Ebrima"/>
       </a:majorFont>
       <a:minorFont>
         <a:latin typeface="Calibri" panose="020F0502020204030204"/>
@@ -605,23 +554,6 @@
         <a:font script="Viet" typeface="Arial"/>
         <a:font script="Uigh" typeface="Microsoft Uighur"/>
         <a:font script="Geor" typeface="Sylfaen"/>
-        <a:font script="Armn" typeface="Arial"/>
-        <a:font script="Bugi" typeface="Leelawadee UI"/>
-        <a:font script="Bopo" typeface="Microsoft JhengHei"/>
-        <a:font script="Java" typeface="Javanese Text"/>
-        <a:font script="Lisu" typeface="Segoe UI"/>
-        <a:font script="Mymr" typeface="Myanmar Text"/>
-        <a:font script="Nkoo" typeface="Ebrima"/>
-        <a:font script="Olck" typeface="Nirmala UI"/>
-        <a:font script="Osma" typeface="Ebrima"/>
-        <a:font script="Phag" typeface="Phagspa"/>
-        <a:font script="Syrn" typeface="Estrangelo Edessa"/>
-        <a:font script="Syrj" typeface="Estrangelo Edessa"/>
-        <a:font script="Syre" typeface="Estrangelo Edessa"/>
-        <a:font script="Sora" typeface="Nirmala UI"/>
-        <a:font script="Tale" typeface="Microsoft Tai Le"/>
-        <a:font script="Talu" typeface="Microsoft New Tai Lue"/>
-        <a:font script="Tfng" typeface="Ebrima"/>
       </a:minorFont>
     </a:fontScheme>
     <a:fmtScheme name="Office">

</xml_diff>

<commit_message>
Updating the User picture bug fixed and wrapping up today Jay Shri Ramgit log
</commit_message>
<xml_diff>
--- a/server/documents/tempFile.docx
+++ b/server/documents/tempFile.docx
@@ -4,50 +4,11 @@
   <w:body>
     <w:p>
       <w:r>
-        <w:t>Hello,</w:t>
-      </w:r>
-    </w:p>
-    <w:p/>
-    <w:p>
-      <w:r>
-        <w:t>{</w:t>
-      </w:r>
-      <w:proofErr w:type="gramStart"/>
-      <w:r>
-        <w:t>name</w:t>
-      </w:r>
-      <w:proofErr w:type="gramEnd"/>
-      <w:r>
-        <w:t>}</w:t>
-      </w:r>
-    </w:p>
-    <w:p/>
-    <w:p>
-      <w:r>
-        <w:t>{friend@</w:t>
+        <w:t>Hello world this is me the programmer namely harsh kale.</w:t>
       </w:r>
       <w:bookmarkStart w:id="0" w:name="_GoBack"/>
       <w:bookmarkEnd w:id="0"/>
-      <w:r>
-        <w:t>}</w:t>
-      </w:r>
     </w:p>
-    <w:p/>
-    <w:p>
-      <w:r>
-        <w:t>{</w:t>
-      </w:r>
-      <w:proofErr w:type="gramStart"/>
-      <w:r>
-        <w:t>role</w:t>
-      </w:r>
-      <w:proofErr w:type="gramEnd"/>
-      <w:r>
-        <w:t>}</w:t>
-      </w:r>
-    </w:p>
-    <w:p/>
-    <w:p/>
     <w:sectPr>
       <w:pgSz w:w="12240" w:h="15840"/>
       <w:pgMar w:top="1440" w:right="1440" w:bottom="1440" w:left="1440" w:header="720" w:footer="720" w:gutter="0"/>
@@ -65,7 +26,8 @@
       <w:rPr>
         <w:rFonts w:asciiTheme="minorHAnsi" w:eastAsiaTheme="minorHAnsi" w:hAnsiTheme="minorHAnsi" w:cstheme="minorBidi"/>
         <w:sz w:val="22"/>
-        <w:lang w:val="en-US" w:eastAsia="en-US" w:bidi="mr-IN"/>
+        <w:szCs w:val="22"/>
+        <w:lang w:val="en-US" w:eastAsia="en-US" w:bidi="ar-SA"/>
       </w:rPr>
     </w:rPrDefault>
     <w:pPrDefault>
@@ -450,9 +412,6 @@
   <w:style w:type="paragraph" w:default="1" w:styleId="Normal">
     <w:name w:val="Normal"/>
     <w:qFormat/>
-    <w:rPr>
-      <w:rFonts w:cs="Mangal"/>
-    </w:rPr>
   </w:style>
   <w:style w:type="character" w:default="1" w:styleId="DefaultParagraphFont">
     <w:name w:val="Default Paragraph Font"/>

</xml_diff>